<commit_message>
Neuer Lebenslauf mit link
</commit_message>
<xml_diff>
--- a/CV_ENG_Timo Daehler.docx
+++ b/CV_ENG_Timo Daehler.docx
@@ -279,7 +279,7 @@
                 <w:b/>
                 <w:bCs/>
                 <w:noProof/>
-                <w:lang w:val="de-CH"/>
+                <w:lang w:val="en-US"/>
               </w:rPr>
             </w:pPr>
             <w:r>
@@ -288,7 +288,7 @@
                 <w:b/>
                 <w:bCs/>
                 <w:noProof/>
-                <w:lang w:val="de-CH"/>
+                <w:lang w:val="en-US"/>
               </w:rPr>
               <w:t>Contact</w:t>
             </w:r>
@@ -299,36 +299,17 @@
                 <w:rFonts w:cstheme="minorHAnsi"/>
                 <w:sz w:val="20"/>
                 <w:szCs w:val="20"/>
-                <w:lang w:val="de-CH"/>
-              </w:rPr>
-            </w:pPr>
-            <w:r>
-              <w:rPr>
-                <w:rFonts w:cstheme="minorHAnsi"/>
-                <w:sz w:val="20"/>
-                <w:szCs w:val="20"/>
-                <w:lang w:val="de-CH"/>
-              </w:rPr>
-              <w:t>Timo Dähler</w:t>
-            </w:r>
-          </w:p>
-          <w:p>
-            <w:pPr>
-              <w:rPr>
-                <w:rFonts w:cstheme="minorHAnsi"/>
-                <w:sz w:val="20"/>
-                <w:szCs w:val="20"/>
-                <w:lang w:val="de-CH"/>
-              </w:rPr>
-            </w:pPr>
-            <w:r>
-              <w:rPr>
-                <w:rFonts w:cstheme="minorHAnsi"/>
-                <w:sz w:val="20"/>
-                <w:szCs w:val="20"/>
-                <w:lang w:val="de-CH"/>
-              </w:rPr>
-              <w:t xml:space="preserve">Baar, </w:t>
+                <w:lang w:val="en-US"/>
+              </w:rPr>
+            </w:pPr>
+            <w:r>
+              <w:rPr>
+                <w:rFonts w:cstheme="minorHAnsi"/>
+                <w:sz w:val="20"/>
+                <w:szCs w:val="20"/>
+                <w:lang w:val="en-US"/>
+              </w:rPr>
+              <w:t xml:space="preserve">Timo </w:t>
             </w:r>
             <w:proofErr w:type="spellStart"/>
             <w:r>
@@ -336,7 +317,47 @@
                 <w:rFonts w:cstheme="minorHAnsi"/>
                 <w:sz w:val="20"/>
                 <w:szCs w:val="20"/>
-                <w:lang w:val="de-CH"/>
+                <w:lang w:val="en-US"/>
+              </w:rPr>
+              <w:t>Dähler</w:t>
+            </w:r>
+            <w:proofErr w:type="spellEnd"/>
+          </w:p>
+          <w:p>
+            <w:pPr>
+              <w:rPr>
+                <w:rFonts w:cstheme="minorHAnsi"/>
+                <w:sz w:val="20"/>
+                <w:szCs w:val="20"/>
+                <w:lang w:val="en-US"/>
+              </w:rPr>
+            </w:pPr>
+            <w:proofErr w:type="spellStart"/>
+            <w:r>
+              <w:rPr>
+                <w:rFonts w:cstheme="minorHAnsi"/>
+                <w:sz w:val="20"/>
+                <w:szCs w:val="20"/>
+                <w:lang w:val="en-US"/>
+              </w:rPr>
+              <w:t>Baar</w:t>
+            </w:r>
+            <w:proofErr w:type="spellEnd"/>
+            <w:r>
+              <w:rPr>
+                <w:rFonts w:cstheme="minorHAnsi"/>
+                <w:sz w:val="20"/>
+                <w:szCs w:val="20"/>
+                <w:lang w:val="en-US"/>
+              </w:rPr>
+              <w:t xml:space="preserve">, </w:t>
+            </w:r>
+            <w:r>
+              <w:rPr>
+                <w:rFonts w:cstheme="minorHAnsi"/>
+                <w:sz w:val="20"/>
+                <w:szCs w:val="20"/>
+                <w:lang w:val="en-US"/>
               </w:rPr>
               <w:t>Switzerlan</w:t>
             </w:r>
@@ -345,19 +366,18 @@
                 <w:rFonts w:cstheme="minorHAnsi"/>
                 <w:sz w:val="20"/>
                 <w:szCs w:val="20"/>
-                <w:lang w:val="de-CH"/>
+                <w:lang w:val="en-US"/>
               </w:rPr>
               <w:t>d</w:t>
             </w:r>
-            <w:proofErr w:type="spellEnd"/>
-          </w:p>
-          <w:p>
-            <w:pPr>
-              <w:rPr>
-                <w:rFonts w:cstheme="minorHAnsi"/>
-                <w:sz w:val="20"/>
-                <w:szCs w:val="20"/>
-                <w:lang w:val="de-CH"/>
+          </w:p>
+          <w:p>
+            <w:pPr>
+              <w:rPr>
+                <w:rFonts w:cstheme="minorHAnsi"/>
+                <w:sz w:val="20"/>
+                <w:szCs w:val="20"/>
+                <w:lang w:val="en-US"/>
               </w:rPr>
             </w:pPr>
           </w:p>
@@ -427,43 +447,26 @@
                 <w:lang w:val="en-US"/>
               </w:rPr>
             </w:pPr>
-          </w:p>
-          <w:p>
-            <w:pPr>
-              <w:rPr>
-                <w:sz w:val="20"/>
-                <w:szCs w:val="20"/>
-              </w:rPr>
-            </w:pPr>
-          </w:p>
-          <w:p>
-            <w:pPr>
-              <w:rPr>
-                <w:sz w:val="20"/>
-                <w:szCs w:val="20"/>
-              </w:rPr>
-            </w:pPr>
-          </w:p>
-          <w:p>
             <w:r>
               <w:rPr>
                 <w:noProof/>
                 <w:sz w:val="20"/>
                 <w:szCs w:val="20"/>
+                <w:lang w:val="en-US"/>
               </w:rPr>
               <w:drawing>
-                <wp:anchor distT="0" distB="0" distL="114300" distR="114300" simplePos="0" relativeHeight="251668480" behindDoc="0" locked="0" layoutInCell="1" allowOverlap="1" wp14:anchorId="23464D50" wp14:editId="1631C29A">
+                <wp:anchor distT="0" distB="0" distL="114300" distR="114300" simplePos="0" relativeHeight="251669504" behindDoc="0" locked="0" layoutInCell="1" allowOverlap="1" wp14:anchorId="6E6248B2" wp14:editId="12A02709">
                   <wp:simplePos x="0" y="0"/>
                   <wp:positionH relativeFrom="column">
                     <wp:posOffset>0</wp:posOffset>
                   </wp:positionH>
                   <wp:positionV relativeFrom="paragraph">
-                    <wp:posOffset>34290</wp:posOffset>
+                    <wp:posOffset>10160</wp:posOffset>
                   </wp:positionV>
                   <wp:extent cx="144000" cy="144000"/>
                   <wp:effectExtent l="0" t="0" r="0" b="0"/>
                   <wp:wrapNone/>
-                  <wp:docPr id="1783109665" name="Picture 1" descr="A blue square with black letters&#10;&#10;Description automatically generated"/>
+                  <wp:docPr id="1595588750" name="Picture 1" descr="A blue sign with a black circle&#10;&#10;Description automatically generated"/>
                   <wp:cNvGraphicFramePr>
                     <a:graphicFrameLocks xmlns:a="http://schemas.openxmlformats.org/drawingml/2006/main" noChangeAspect="1"/>
                   </wp:cNvGraphicFramePr>
@@ -471,7 +474,7 @@
                     <a:graphicData uri="http://schemas.openxmlformats.org/drawingml/2006/picture">
                       <pic:pic xmlns:pic="http://schemas.openxmlformats.org/drawingml/2006/picture">
                         <pic:nvPicPr>
-                          <pic:cNvPr id="1783109665" name="Picture 1" descr="A blue square with black letters&#10;&#10;Description automatically generated"/>
+                          <pic:cNvPr id="1595588750" name="Picture 1" descr="A blue sign with a black circle&#10;&#10;Description automatically generated"/>
                           <pic:cNvPicPr/>
                         </pic:nvPicPr>
                         <pic:blipFill>
@@ -527,6 +530,109 @@
                   <w:sz w:val="20"/>
                   <w:szCs w:val="20"/>
                   <w:u w:val="none"/>
+                  <w:lang w:val="de-CH"/>
+                </w:rPr>
+                <w:t>timodaehler.com</w:t>
+              </w:r>
+            </w:hyperlink>
+          </w:p>
+          <w:p>
+            <w:pPr>
+              <w:rPr>
+                <w:sz w:val="20"/>
+                <w:szCs w:val="20"/>
+              </w:rPr>
+            </w:pPr>
+          </w:p>
+          <w:p>
+            <w:pPr>
+              <w:rPr>
+                <w:sz w:val="20"/>
+                <w:szCs w:val="20"/>
+              </w:rPr>
+            </w:pPr>
+            <w:r>
+              <w:rPr>
+                <w:noProof/>
+                <w:sz w:val="20"/>
+                <w:szCs w:val="20"/>
+              </w:rPr>
+              <w:drawing>
+                <wp:anchor distT="0" distB="0" distL="114300" distR="114300" simplePos="0" relativeHeight="251668480" behindDoc="0" locked="0" layoutInCell="1" allowOverlap="1" wp14:anchorId="23464D50" wp14:editId="62813A22">
+                  <wp:simplePos x="0" y="0"/>
+                  <wp:positionH relativeFrom="column">
+                    <wp:posOffset>0</wp:posOffset>
+                  </wp:positionH>
+                  <wp:positionV relativeFrom="paragraph">
+                    <wp:posOffset>14598</wp:posOffset>
+                  </wp:positionV>
+                  <wp:extent cx="144000" cy="144000"/>
+                  <wp:effectExtent l="0" t="0" r="0" b="0"/>
+                  <wp:wrapNone/>
+                  <wp:docPr id="1783109665" name="Picture 1" descr="A blue square with black letters&#10;&#10;Description automatically generated"/>
+                  <wp:cNvGraphicFramePr>
+                    <a:graphicFrameLocks xmlns:a="http://schemas.openxmlformats.org/drawingml/2006/main" noChangeAspect="1"/>
+                  </wp:cNvGraphicFramePr>
+                  <a:graphic xmlns:a="http://schemas.openxmlformats.org/drawingml/2006/main">
+                    <a:graphicData uri="http://schemas.openxmlformats.org/drawingml/2006/picture">
+                      <pic:pic xmlns:pic="http://schemas.openxmlformats.org/drawingml/2006/picture">
+                        <pic:nvPicPr>
+                          <pic:cNvPr id="1783109665" name="Picture 1" descr="A blue square with black letters&#10;&#10;Description automatically generated"/>
+                          <pic:cNvPicPr/>
+                        </pic:nvPicPr>
+                        <pic:blipFill>
+                          <a:blip r:embed="rId11" cstate="print">
+                            <a:extLst>
+                              <a:ext uri="{28A0092B-C50C-407E-A947-70E740481C1C}">
+                                <a14:useLocalDpi xmlns:a14="http://schemas.microsoft.com/office/drawing/2010/main" val="0"/>
+                              </a:ext>
+                            </a:extLst>
+                          </a:blip>
+                          <a:stretch>
+                            <a:fillRect/>
+                          </a:stretch>
+                        </pic:blipFill>
+                        <pic:spPr>
+                          <a:xfrm>
+                            <a:off x="0" y="0"/>
+                            <a:ext cx="144000" cy="144000"/>
+                          </a:xfrm>
+                          <a:prstGeom prst="rect">
+                            <a:avLst/>
+                          </a:prstGeom>
+                        </pic:spPr>
+                      </pic:pic>
+                    </a:graphicData>
+                  </a:graphic>
+                  <wp14:sizeRelH relativeFrom="margin">
+                    <wp14:pctWidth>0</wp14:pctWidth>
+                  </wp14:sizeRelH>
+                  <wp14:sizeRelV relativeFrom="margin">
+                    <wp14:pctHeight>0</wp14:pctHeight>
+                  </wp14:sizeRelV>
+                </wp:anchor>
+              </w:drawing>
+            </w:r>
+          </w:p>
+          <w:p>
+            <w:pPr>
+              <w:rPr>
+                <w:rStyle w:val="Hyperlink"/>
+                <w:color w:val="000000" w:themeColor="text1"/>
+                <w:sz w:val="20"/>
+                <w:szCs w:val="20"/>
+                <w:u w:val="none"/>
+                <w:lang w:val="de-CH"/>
+              </w:rPr>
+            </w:pPr>
+            <w:hyperlink r:id="rId12" w:history="1">
+              <w:r>
+                <w:rPr>
+                  <w:rStyle w:val="Hyperlink"/>
+                  <w:color w:val="000000" w:themeColor="text1"/>
+                  <w:sz w:val="20"/>
+                  <w:szCs w:val="20"/>
+                  <w:u w:val="none"/>
                   <w:lang w:val="en-US"/>
                 </w:rPr>
                 <w:t>in/timodaehler</w:t>
@@ -575,13 +681,13 @@
                           <pic:cNvPicPr/>
                         </pic:nvPicPr>
                         <pic:blipFill rotWithShape="1">
-                          <a:blip r:embed="rId11" cstate="print">
+                          <a:blip r:embed="rId13" cstate="print">
                             <a:extLst>
                               <a:ext uri="{28A0092B-C50C-407E-A947-70E740481C1C}">
                                 <a14:useLocalDpi xmlns:a14="http://schemas.microsoft.com/office/drawing/2010/main" val="0"/>
                               </a:ext>
                               <a:ext uri="{96DAC541-7B7A-43D3-8B79-37D633B846F1}">
-                                <asvg:svgBlip xmlns:asvg="http://schemas.microsoft.com/office/drawing/2016/SVG/main" r:embed="rId12"/>
+                                <asvg:svgBlip xmlns:asvg="http://schemas.microsoft.com/office/drawing/2016/SVG/main" r:embed="rId14"/>
                               </a:ext>
                             </a:extLst>
                           </a:blip>
@@ -617,7 +723,7 @@
                 </wp:anchor>
               </w:drawing>
             </w:r>
-            <w:hyperlink r:id="rId13" w:history="1"/>
+            <w:hyperlink r:id="rId15" w:history="1"/>
           </w:p>
         </w:tc>
         <w:tc>

</xml_diff>